<commit_message>
Prosiren opis za vjezbu 2
</commit_message>
<xml_diff>
--- a/doc/Vjezba2_Ulazno_Izlazni_Portovi_Opce_Namjene.docx
+++ b/doc/Vjezba2_Ulazno_Izlazni_Portovi_Opce_Namjene.docx
@@ -12026,37 +12026,32 @@
       <w:r>
         <w:t xml:space="preserve"> rad </w:t>
       </w:r>
-      <w:proofErr w:type="spellStart"/>
-      <w:r>
-        <w:t>eksplicitnp</w:t>
-      </w:r>
-      <w:proofErr w:type="spellEnd"/>
-      <w:r>
-        <w:t xml:space="preserve"> </w:t>
-      </w:r>
-      <w:proofErr w:type="spellStart"/>
-      <w:r>
-        <w:t>omogućiti</w:t>
-      </w:r>
-      <w:proofErr w:type="spellEnd"/>
-      <w:r>
-        <w:t xml:space="preserve"> </w:t>
-      </w:r>
-      <w:proofErr w:type="spellStart"/>
-      <w:r>
-        <w:t>dovođenje</w:t>
-      </w:r>
-      <w:proofErr w:type="spellEnd"/>
-      <w:r>
-        <w:t xml:space="preserve"> </w:t>
-      </w:r>
-      <w:proofErr w:type="spellStart"/>
-      <w:r>
-        <w:t>clocka</w:t>
-      </w:r>
-      <w:proofErr w:type="spellEnd"/>
-      <w:r>
-        <w:t>.</w:t>
+      <w:r>
+        <w:t xml:space="preserve">u </w:t>
+      </w:r>
+      <w:proofErr w:type="spellStart"/>
+      <w:r>
+        <w:t>programu</w:t>
+      </w:r>
+      <w:proofErr w:type="spellEnd"/>
+      <w:r>
+        <w:t xml:space="preserve"> </w:t>
+      </w:r>
+      <w:proofErr w:type="spellStart"/>
+      <w:r>
+        <w:t>spojiti</w:t>
+      </w:r>
+      <w:proofErr w:type="spellEnd"/>
+      <w:r>
+        <w:t xml:space="preserve"> </w:t>
+      </w:r>
+      <w:proofErr w:type="spellStart"/>
+      <w:r>
+        <w:t>na</w:t>
+      </w:r>
+      <w:proofErr w:type="spellEnd"/>
+      <w:r>
+        <w:t xml:space="preserve"> clock.</w:t>
       </w:r>
       <w:r>
         <w:t xml:space="preserve"> Za </w:t>
@@ -14386,6 +14381,7 @@
       <w:pPr>
         <w:pStyle w:val="Heading3"/>
       </w:pPr>
+      <w:bookmarkStart w:id="1" w:name="_Hlk37164865"/>
       <w:r>
         <w:lastRenderedPageBreak/>
         <w:t>1.</w:t>
@@ -14434,6 +14430,7 @@
       </w:r>
       <w:proofErr w:type="spellEnd"/>
     </w:p>
+    <w:bookmarkEnd w:id="1"/>
     <w:p/>
     <w:p>
       <w:pPr>
@@ -14712,6 +14709,7 @@
         <w:pStyle w:val="Heading4"/>
         <w:jc w:val="both"/>
       </w:pPr>
+      <w:bookmarkStart w:id="2" w:name="_Hlk37164910"/>
       <w:r>
         <w:t>1.</w:t>
       </w:r>
@@ -14748,16 +14746,17 @@
       <w:r>
         <w:t xml:space="preserve"> GPIO port</w:t>
       </w:r>
+    </w:p>
+    <w:bookmarkEnd w:id="2"/>
+    <w:p>
+      <w:pPr>
+        <w:jc w:val="both"/>
+      </w:pPr>
     </w:p>
     <w:p>
       <w:pPr>
         <w:jc w:val="both"/>
       </w:pPr>
-    </w:p>
-    <w:p>
-      <w:pPr>
-        <w:jc w:val="both"/>
-      </w:pPr>
       <w:proofErr w:type="spellStart"/>
       <w:r>
         <w:t>Svijetleć</w:t>
@@ -15321,7 +15320,13 @@
       </w:r>
       <w:proofErr w:type="spellEnd"/>
       <w:r>
-        <w:t xml:space="preserve"> diode </w:t>
+        <w:t xml:space="preserve"> diode</w:t>
+      </w:r>
+      <w:r>
+        <w:t>,</w:t>
+      </w:r>
+      <w:r>
+        <w:t xml:space="preserve"> </w:t>
       </w:r>
       <w:proofErr w:type="spellStart"/>
       <w:r>
@@ -15730,7 +15735,7 @@
       </w:r>
       <w:proofErr w:type="spellEnd"/>
       <w:r>
-        <w:t xml:space="preserve">, </w:t>
+        <w:t xml:space="preserve"> </w:t>
       </w:r>
       <w:proofErr w:type="spellStart"/>
       <w:r>
@@ -15765,17 +15770,12 @@
         <w:t xml:space="preserve"> </w:t>
       </w:r>
       <w:proofErr w:type="spellStart"/>
-      <w:proofErr w:type="gramStart"/>
       <w:r>
         <w:t>desno</w:t>
       </w:r>
       <w:proofErr w:type="spellEnd"/>
       <w:r>
-        <w:t>,  LED</w:t>
-      </w:r>
-      <w:proofErr w:type="gramEnd"/>
-      <w:r>
-        <w:t xml:space="preserve"> </w:t>
+        <w:t xml:space="preserve"> LED </w:t>
       </w:r>
       <w:proofErr w:type="spellStart"/>
       <w:r>
@@ -15892,6 +15892,22 @@
       <w:proofErr w:type="spellStart"/>
       <w:r>
         <w:t>veću</w:t>
+      </w:r>
+      <w:proofErr w:type="spellEnd"/>
+      <w:r>
+        <w:t xml:space="preserve"> </w:t>
+      </w:r>
+      <w:proofErr w:type="spellStart"/>
+      <w:r>
+        <w:t>jakost</w:t>
+      </w:r>
+      <w:proofErr w:type="spellEnd"/>
+      <w:r>
+        <w:t xml:space="preserve"> </w:t>
+      </w:r>
+      <w:proofErr w:type="spellStart"/>
+      <w:r>
+        <w:t>struje</w:t>
       </w:r>
       <w:proofErr w:type="spellEnd"/>
       <w:r>
@@ -16402,6 +16418,121 @@
       <w:r>
         <w:t xml:space="preserve"> - 1.5) V / 0.01A.</w:t>
       </w:r>
+      <w:r>
+        <w:t xml:space="preserve"> </w:t>
+      </w:r>
+      <w:proofErr w:type="spellStart"/>
+      <w:r>
+        <w:t>Dakle</w:t>
+      </w:r>
+      <w:proofErr w:type="spellEnd"/>
+      <w:r>
+        <w:t xml:space="preserve"> </w:t>
+      </w:r>
+      <w:proofErr w:type="spellStart"/>
+      <w:r>
+        <w:t>spajanjem</w:t>
+      </w:r>
+      <w:proofErr w:type="spellEnd"/>
+      <w:r>
+        <w:t xml:space="preserve"> </w:t>
+      </w:r>
+      <w:proofErr w:type="spellStart"/>
+      <w:r>
+        <w:t>diodi</w:t>
+      </w:r>
+      <w:proofErr w:type="spellEnd"/>
+      <w:r>
+        <w:t xml:space="preserve"> u </w:t>
+      </w:r>
+      <w:proofErr w:type="spellStart"/>
+      <w:r>
+        <w:t>seriju</w:t>
+      </w:r>
+      <w:proofErr w:type="spellEnd"/>
+      <w:r>
+        <w:t xml:space="preserve"> </w:t>
+      </w:r>
+      <w:proofErr w:type="spellStart"/>
+      <w:r>
+        <w:t>otpornika</w:t>
+      </w:r>
+      <w:proofErr w:type="spellEnd"/>
+      <w:r>
+        <w:t xml:space="preserve"> 180 </w:t>
+      </w:r>
+      <w:proofErr w:type="spellStart"/>
+      <w:r>
+        <w:t>Ohma</w:t>
+      </w:r>
+      <w:proofErr w:type="spellEnd"/>
+      <w:r>
+        <w:t xml:space="preserve">, </w:t>
+      </w:r>
+      <w:proofErr w:type="spellStart"/>
+      <w:r>
+        <w:t>diodom</w:t>
+      </w:r>
+      <w:proofErr w:type="spellEnd"/>
+      <w:r>
+        <w:t xml:space="preserve"> </w:t>
+      </w:r>
+      <w:proofErr w:type="spellStart"/>
+      <w:r>
+        <w:t>će</w:t>
+      </w:r>
+      <w:proofErr w:type="spellEnd"/>
+      <w:r>
+        <w:t xml:space="preserve">, </w:t>
+      </w:r>
+      <w:proofErr w:type="spellStart"/>
+      <w:r>
+        <w:t>kada</w:t>
+      </w:r>
+      <w:proofErr w:type="spellEnd"/>
+      <w:r>
+        <w:t xml:space="preserve"> je </w:t>
+      </w:r>
+      <w:proofErr w:type="spellStart"/>
+      <w:r>
+        <w:t>propusno</w:t>
+      </w:r>
+      <w:proofErr w:type="spellEnd"/>
+      <w:r>
+        <w:t xml:space="preserve"> </w:t>
+      </w:r>
+      <w:proofErr w:type="spellStart"/>
+      <w:r>
+        <w:t>polarizirana</w:t>
+      </w:r>
+      <w:proofErr w:type="spellEnd"/>
+      <w:r>
+        <w:t xml:space="preserve">, </w:t>
+      </w:r>
+      <w:proofErr w:type="spellStart"/>
+      <w:r>
+        <w:t>teći</w:t>
+      </w:r>
+      <w:proofErr w:type="spellEnd"/>
+      <w:r>
+        <w:t xml:space="preserve"> </w:t>
+      </w:r>
+      <w:proofErr w:type="spellStart"/>
+      <w:r>
+        <w:t>struja</w:t>
+      </w:r>
+      <w:proofErr w:type="spellEnd"/>
+      <w:r>
+        <w:t xml:space="preserve"> </w:t>
+      </w:r>
+      <w:proofErr w:type="spellStart"/>
+      <w:r>
+        <w:t>jakosti</w:t>
+      </w:r>
+      <w:proofErr w:type="spellEnd"/>
+      <w:r>
+        <w:t xml:space="preserve"> 10 mA.</w:t>
+      </w:r>
     </w:p>
     <w:p>
       <w:pPr>
@@ -16421,7 +16552,10 @@
         <w:t>1.</w:t>
       </w:r>
       <w:r>
-        <w:t>4.1</w:t>
+        <w:t>4.</w:t>
+      </w:r>
+      <w:r>
+        <w:t>2</w:t>
       </w:r>
       <w:r>
         <w:t xml:space="preserve"> </w:t>
@@ -16454,6 +16588,9 @@
     <w:p/>
     <w:p/>
     <w:p>
+      <w:pPr>
+        <w:jc w:val="both"/>
+      </w:pPr>
       <w:proofErr w:type="spellStart"/>
       <w:r>
         <w:t>Pri</w:t>
@@ -16524,6 +16661,20 @@
       </w:r>
       <w:proofErr w:type="spellEnd"/>
       <w:r>
+        <w:t xml:space="preserve"> </w:t>
+      </w:r>
+      <w:r>
+        <w:t>(</w:t>
+      </w:r>
+      <w:proofErr w:type="spellStart"/>
+      <w:r>
+        <w:t>engl.</w:t>
+      </w:r>
+      <w:proofErr w:type="spellEnd"/>
+      <w:r>
+        <w:t xml:space="preserve"> contact bouncing)</w:t>
+      </w:r>
+      <w:r>
         <w:t xml:space="preserve">. </w:t>
       </w:r>
       <w:proofErr w:type="spellStart"/>
@@ -16937,8 +17088,15 @@
         <w:t xml:space="preserve"> puta.</w:t>
       </w:r>
     </w:p>
-    <w:p/>
     <w:p>
+      <w:pPr>
+        <w:jc w:val="both"/>
+      </w:pPr>
+    </w:p>
+    <w:p>
+      <w:pPr>
+        <w:jc w:val="both"/>
+      </w:pPr>
       <w:proofErr w:type="spellStart"/>
       <w:r>
         <w:t>Nuspojava</w:t>
@@ -17013,6 +17171,9 @@
       </w:r>
       <w:proofErr w:type="spellStart"/>
       <w:r>
+        <w:t>pro</w:t>
+      </w:r>
+      <w:r>
         <w:t>čita</w:t>
       </w:r>
       <w:proofErr w:type="spellEnd"/>
@@ -17073,7 +17234,10 @@
       </w:r>
       <w:proofErr w:type="spellEnd"/>
       <w:r>
-        <w:t xml:space="preserve"> (a to se </w:t>
+        <w:t xml:space="preserve">, </w:t>
+      </w:r>
+      <w:r>
+        <w:t xml:space="preserve">a to se </w:t>
       </w:r>
       <w:proofErr w:type="spellStart"/>
       <w:r>
@@ -17137,7 +17301,10 @@
       </w:r>
       <w:proofErr w:type="spellEnd"/>
       <w:r>
-        <w:t xml:space="preserve">) </w:t>
+        <w:t>,</w:t>
+      </w:r>
+      <w:r>
+        <w:t xml:space="preserve"> </w:t>
       </w:r>
       <w:proofErr w:type="spellStart"/>
       <w:r>
@@ -17243,7 +17410,26 @@
       </w:r>
       <w:proofErr w:type="spellEnd"/>
       <w:r>
-        <w:t xml:space="preserve"> da se </w:t>
+        <w:t xml:space="preserve"> da se</w:t>
+      </w:r>
+      <w:r>
+        <w:t xml:space="preserve">, u </w:t>
+      </w:r>
+      <w:proofErr w:type="spellStart"/>
+      <w:r>
+        <w:t>najjednostavijoj</w:t>
+      </w:r>
+      <w:proofErr w:type="spellEnd"/>
+      <w:r>
+        <w:t xml:space="preserve"> </w:t>
+      </w:r>
+      <w:proofErr w:type="spellStart"/>
+      <w:r>
+        <w:t>varijanti</w:t>
+      </w:r>
+      <w:proofErr w:type="spellEnd"/>
+      <w:r>
+        <w:t xml:space="preserve">, </w:t>
       </w:r>
       <w:proofErr w:type="spellStart"/>
       <w:r>
@@ -17411,11 +17597,22 @@
       </w:r>
       <w:proofErr w:type="spellEnd"/>
       <w:r>
-        <w:t xml:space="preserve"> </w:t>
-      </w:r>
-      <w:proofErr w:type="spellStart"/>
-      <w:r>
-        <w:t>čini</w:t>
+        <w:t xml:space="preserve"> (10 – 100 </w:t>
+      </w:r>
+      <w:proofErr w:type="spellStart"/>
+      <w:r>
+        <w:t>kOhma</w:t>
+      </w:r>
+      <w:proofErr w:type="spellEnd"/>
+      <w:r>
+        <w:t>)</w:t>
+      </w:r>
+      <w:r>
+        <w:t xml:space="preserve"> č</w:t>
+      </w:r>
+      <w:proofErr w:type="spellStart"/>
+      <w:r>
+        <w:t>ini</w:t>
       </w:r>
       <w:proofErr w:type="spellEnd"/>
       <w:r>
@@ -17451,13 +17648,7 @@
       </w:r>
       <w:proofErr w:type="spellEnd"/>
       <w:r>
-        <w:t xml:space="preserve">  (</w:t>
-      </w:r>
-      <w:r>
-        <w:t>T</w:t>
-      </w:r>
-      <w:r>
-        <w:t xml:space="preserve"> = RC) </w:t>
+        <w:t xml:space="preserve">  </w:t>
       </w:r>
       <w:proofErr w:type="spellStart"/>
       <w:r>
@@ -17548,9 +17739,877 @@
         <w:overflowPunct/>
         <w:spacing w:after="160" w:line="259" w:lineRule="auto"/>
       </w:pPr>
-      <w:bookmarkStart w:id="1" w:name="_GoBack"/>
-      <w:bookmarkEnd w:id="1"/>
+      <w:r>
+        <w:br w:type="page"/>
+      </w:r>
     </w:p>
+    <w:p>
+      <w:pPr>
+        <w:overflowPunct/>
+        <w:spacing w:after="160" w:line="259" w:lineRule="auto"/>
+      </w:pPr>
+    </w:p>
+    <w:p>
+      <w:pPr>
+        <w:pStyle w:val="Heading3"/>
+      </w:pPr>
+      <w:r>
+        <w:t>1.</w:t>
+      </w:r>
+      <w:r>
+        <w:t>5</w:t>
+      </w:r>
+      <w:r>
+        <w:t xml:space="preserve"> </w:t>
+      </w:r>
+      <w:proofErr w:type="spellStart"/>
+      <w:r>
+        <w:t>Primjeri</w:t>
+      </w:r>
+      <w:proofErr w:type="spellEnd"/>
+      <w:r>
+        <w:t xml:space="preserve"> </w:t>
+      </w:r>
+      <w:proofErr w:type="spellStart"/>
+      <w:r>
+        <w:t>i</w:t>
+      </w:r>
+      <w:proofErr w:type="spellEnd"/>
+      <w:r>
+        <w:t xml:space="preserve"> </w:t>
+      </w:r>
+      <w:proofErr w:type="spellStart"/>
+      <w:r>
+        <w:t>zadatci</w:t>
+      </w:r>
+      <w:proofErr w:type="spellEnd"/>
+    </w:p>
+    <w:p>
+      <w:pPr>
+        <w:jc w:val="both"/>
+      </w:pPr>
+    </w:p>
+    <w:p>
+      <w:pPr>
+        <w:pStyle w:val="Heading4"/>
+        <w:jc w:val="both"/>
+      </w:pPr>
+      <w:r>
+        <w:t>1.</w:t>
+      </w:r>
+      <w:r>
+        <w:t>5</w:t>
+      </w:r>
+      <w:r>
+        <w:t>.1</w:t>
+      </w:r>
+      <w:r>
+        <w:t xml:space="preserve"> </w:t>
+      </w:r>
+      <w:proofErr w:type="spellStart"/>
+      <w:r>
+        <w:t>Primjer</w:t>
+      </w:r>
+      <w:proofErr w:type="spellEnd"/>
+      <w:r>
+        <w:t xml:space="preserve"> 1: GPIO </w:t>
+      </w:r>
+      <w:proofErr w:type="spellStart"/>
+      <w:r>
+        <w:t>digital</w:t>
+      </w:r>
+      <w:r>
+        <w:t>ni</w:t>
+      </w:r>
+      <w:proofErr w:type="spellEnd"/>
+      <w:r>
+        <w:t xml:space="preserve"> </w:t>
+      </w:r>
+      <w:proofErr w:type="spellStart"/>
+      <w:r>
+        <w:t>ulaz</w:t>
+      </w:r>
+      <w:proofErr w:type="spellEnd"/>
+      <w:r>
+        <w:t xml:space="preserve"> </w:t>
+      </w:r>
+      <w:proofErr w:type="spellStart"/>
+      <w:r>
+        <w:t>i</w:t>
+      </w:r>
+      <w:proofErr w:type="spellEnd"/>
+      <w:r>
+        <w:t xml:space="preserve"> </w:t>
+      </w:r>
+      <w:proofErr w:type="spellStart"/>
+      <w:r>
+        <w:t>izlaz</w:t>
+      </w:r>
+      <w:proofErr w:type="spellEnd"/>
+    </w:p>
+    <w:p>
+      <w:proofErr w:type="spellStart"/>
+      <w:r>
+        <w:t>Sastavi</w:t>
+      </w:r>
+      <w:proofErr w:type="spellEnd"/>
+      <w:r>
+        <w:t xml:space="preserve"> sk</w:t>
+      </w:r>
+      <w:proofErr w:type="spellStart"/>
+      <w:r>
+        <w:t>lop</w:t>
+      </w:r>
+      <w:proofErr w:type="spellEnd"/>
+      <w:r>
+        <w:t xml:space="preserve"> </w:t>
+      </w:r>
+      <w:proofErr w:type="spellStart"/>
+      <w:r>
+        <w:t>i</w:t>
+      </w:r>
+      <w:proofErr w:type="spellEnd"/>
+      <w:r>
+        <w:t xml:space="preserve"> </w:t>
+      </w:r>
+      <w:proofErr w:type="spellStart"/>
+      <w:r>
+        <w:t>napiši</w:t>
+      </w:r>
+      <w:proofErr w:type="spellEnd"/>
+      <w:r>
+        <w:t xml:space="preserve"> program </w:t>
+      </w:r>
+      <w:proofErr w:type="spellStart"/>
+      <w:r>
+        <w:t>koji</w:t>
+      </w:r>
+      <w:proofErr w:type="spellEnd"/>
+      <w:r>
+        <w:t xml:space="preserve"> </w:t>
+      </w:r>
+      <w:proofErr w:type="spellStart"/>
+      <w:r>
+        <w:t>će</w:t>
+      </w:r>
+      <w:proofErr w:type="spellEnd"/>
+      <w:r>
+        <w:t xml:space="preserve"> </w:t>
+      </w:r>
+      <w:proofErr w:type="spellStart"/>
+      <w:r>
+        <w:t>stanje</w:t>
+      </w:r>
+      <w:proofErr w:type="spellEnd"/>
+      <w:r>
+        <w:t xml:space="preserve"> </w:t>
+      </w:r>
+      <w:proofErr w:type="spellStart"/>
+      <w:r>
+        <w:t>tipkala</w:t>
+      </w:r>
+      <w:proofErr w:type="spellEnd"/>
+      <w:r>
+        <w:t xml:space="preserve"> </w:t>
+      </w:r>
+      <w:proofErr w:type="spellStart"/>
+      <w:r>
+        <w:t>spojenog</w:t>
+      </w:r>
+      <w:proofErr w:type="spellEnd"/>
+      <w:r>
+        <w:t xml:space="preserve"> </w:t>
+      </w:r>
+      <w:proofErr w:type="spellStart"/>
+      <w:r>
+        <w:t>na</w:t>
+      </w:r>
+      <w:proofErr w:type="spellEnd"/>
+      <w:r>
+        <w:t xml:space="preserve"> </w:t>
+      </w:r>
+      <w:r>
+        <w:t xml:space="preserve">port A, </w:t>
+      </w:r>
+      <w:proofErr w:type="spellStart"/>
+      <w:r>
+        <w:t>nožica</w:t>
+      </w:r>
+      <w:proofErr w:type="spellEnd"/>
+      <w:r>
+        <w:t xml:space="preserve"> 0 (</w:t>
+      </w:r>
+      <w:r>
+        <w:rPr>
+          <w:rFonts w:ascii="Consolas" w:eastAsiaTheme="minorHAnsi" w:hAnsi="Consolas" w:cs="Consolas"/>
+          <w:color w:val="000000"/>
+          <w:kern w:val="0"/>
+          <w:sz w:val="20"/>
+          <w:szCs w:val="20"/>
+          <w:lang w:eastAsia="en-US" w:bidi="ar-SA"/>
+        </w:rPr>
+        <w:t>GPIO</w:t>
+      </w:r>
+      <w:r>
+        <w:rPr>
+          <w:rFonts w:ascii="Consolas" w:eastAsiaTheme="minorHAnsi" w:hAnsi="Consolas" w:cs="Consolas"/>
+          <w:color w:val="000000"/>
+          <w:kern w:val="0"/>
+          <w:sz w:val="20"/>
+          <w:szCs w:val="20"/>
+          <w:lang w:eastAsia="en-US" w:bidi="ar-SA"/>
+        </w:rPr>
+        <w:t>A, GPIO</w:t>
+      </w:r>
+      <w:r>
+        <w:rPr>
+          <w:rFonts w:ascii="Consolas" w:eastAsiaTheme="minorHAnsi" w:hAnsi="Consolas" w:cs="Consolas"/>
+          <w:color w:val="000000"/>
+          <w:kern w:val="0"/>
+          <w:sz w:val="20"/>
+          <w:szCs w:val="20"/>
+          <w:lang w:eastAsia="en-US" w:bidi="ar-SA"/>
+        </w:rPr>
+        <w:t>_Pin_0</w:t>
+      </w:r>
+      <w:r>
+        <w:t xml:space="preserve">) </w:t>
+      </w:r>
+      <w:proofErr w:type="spellStart"/>
+      <w:r>
+        <w:t>prikazati</w:t>
+      </w:r>
+      <w:proofErr w:type="spellEnd"/>
+      <w:r>
+        <w:t xml:space="preserve"> </w:t>
+      </w:r>
+      <w:proofErr w:type="spellStart"/>
+      <w:r>
+        <w:t>svijetlećom</w:t>
+      </w:r>
+      <w:proofErr w:type="spellEnd"/>
+      <w:r>
+        <w:t xml:space="preserve"> </w:t>
+      </w:r>
+      <w:proofErr w:type="spellStart"/>
+      <w:r>
+        <w:t>diodom</w:t>
+      </w:r>
+      <w:proofErr w:type="spellEnd"/>
+      <w:r>
+        <w:t xml:space="preserve"> </w:t>
+      </w:r>
+      <w:proofErr w:type="spellStart"/>
+      <w:r>
+        <w:t>spojenom</w:t>
+      </w:r>
+      <w:proofErr w:type="spellEnd"/>
+      <w:r>
+        <w:t xml:space="preserve"> </w:t>
+      </w:r>
+      <w:proofErr w:type="spellStart"/>
+      <w:r>
+        <w:t>na</w:t>
+      </w:r>
+      <w:proofErr w:type="spellEnd"/>
+      <w:r>
+        <w:t xml:space="preserve">   port B, </w:t>
+      </w:r>
+      <w:proofErr w:type="spellStart"/>
+      <w:r>
+        <w:t>na</w:t>
+      </w:r>
+      <w:proofErr w:type="spellEnd"/>
+      <w:r>
+        <w:t xml:space="preserve"> </w:t>
+      </w:r>
+      <w:proofErr w:type="spellStart"/>
+      <w:r>
+        <w:t>nožicu</w:t>
+      </w:r>
+      <w:proofErr w:type="spellEnd"/>
+      <w:r>
+        <w:t xml:space="preserve"> 2 </w:t>
+      </w:r>
+      <w:r>
+        <w:t>(</w:t>
+      </w:r>
+      <w:r>
+        <w:rPr>
+          <w:rFonts w:ascii="Consolas" w:eastAsiaTheme="minorHAnsi" w:hAnsi="Consolas" w:cs="Consolas"/>
+          <w:color w:val="000000"/>
+          <w:kern w:val="0"/>
+          <w:sz w:val="20"/>
+          <w:szCs w:val="20"/>
+          <w:lang w:eastAsia="en-US" w:bidi="ar-SA"/>
+        </w:rPr>
+        <w:t>GPIO</w:t>
+      </w:r>
+      <w:r>
+        <w:rPr>
+          <w:rFonts w:ascii="Consolas" w:eastAsiaTheme="minorHAnsi" w:hAnsi="Consolas" w:cs="Consolas"/>
+          <w:color w:val="000000"/>
+          <w:kern w:val="0"/>
+          <w:sz w:val="20"/>
+          <w:szCs w:val="20"/>
+          <w:lang w:eastAsia="en-US" w:bidi="ar-SA"/>
+        </w:rPr>
+        <w:t>B</w:t>
+      </w:r>
+      <w:r>
+        <w:rPr>
+          <w:rFonts w:ascii="Consolas" w:eastAsiaTheme="minorHAnsi" w:hAnsi="Consolas" w:cs="Consolas"/>
+          <w:color w:val="000000"/>
+          <w:kern w:val="0"/>
+          <w:sz w:val="20"/>
+          <w:szCs w:val="20"/>
+          <w:lang w:eastAsia="en-US" w:bidi="ar-SA"/>
+        </w:rPr>
+        <w:t>, GPIO_Pin_</w:t>
+      </w:r>
+      <w:r>
+        <w:rPr>
+          <w:rFonts w:ascii="Consolas" w:eastAsiaTheme="minorHAnsi" w:hAnsi="Consolas" w:cs="Consolas"/>
+          <w:color w:val="000000"/>
+          <w:kern w:val="0"/>
+          <w:sz w:val="20"/>
+          <w:szCs w:val="20"/>
+          <w:lang w:eastAsia="en-US" w:bidi="ar-SA"/>
+        </w:rPr>
+        <w:t>2</w:t>
+      </w:r>
+      <w:r>
+        <w:t>)</w:t>
+      </w:r>
+      <w:r>
+        <w:t xml:space="preserve">. </w:t>
+      </w:r>
+      <w:proofErr w:type="spellStart"/>
+      <w:r>
+        <w:t>Kada</w:t>
+      </w:r>
+      <w:proofErr w:type="spellEnd"/>
+      <w:r>
+        <w:t xml:space="preserve"> je </w:t>
+      </w:r>
+      <w:proofErr w:type="spellStart"/>
+      <w:r>
+        <w:t>tipkalo</w:t>
+      </w:r>
+      <w:proofErr w:type="spellEnd"/>
+      <w:r>
+        <w:t xml:space="preserve"> </w:t>
+      </w:r>
+      <w:proofErr w:type="spellStart"/>
+      <w:r>
+        <w:t>pritisnuto</w:t>
+      </w:r>
+      <w:proofErr w:type="spellEnd"/>
+      <w:r>
+        <w:t xml:space="preserve"> LED </w:t>
+      </w:r>
+      <w:proofErr w:type="spellStart"/>
+      <w:r>
+        <w:t>treba</w:t>
+      </w:r>
+      <w:proofErr w:type="spellEnd"/>
+      <w:r>
+        <w:t xml:space="preserve"> </w:t>
+      </w:r>
+      <w:proofErr w:type="spellStart"/>
+      <w:r>
+        <w:t>svijetliti</w:t>
+      </w:r>
+      <w:proofErr w:type="spellEnd"/>
+      <w:r>
+        <w:t xml:space="preserve">, a u </w:t>
+      </w:r>
+      <w:proofErr w:type="spellStart"/>
+      <w:r>
+        <w:t>suprotnom</w:t>
+      </w:r>
+      <w:proofErr w:type="spellEnd"/>
+      <w:r>
+        <w:t xml:space="preserve"> LED </w:t>
+      </w:r>
+      <w:proofErr w:type="spellStart"/>
+      <w:r>
+        <w:t>treba</w:t>
+      </w:r>
+      <w:proofErr w:type="spellEnd"/>
+      <w:r>
+        <w:t xml:space="preserve"> </w:t>
+      </w:r>
+      <w:proofErr w:type="spellStart"/>
+      <w:r>
+        <w:t>biti</w:t>
+      </w:r>
+      <w:proofErr w:type="spellEnd"/>
+      <w:r>
+        <w:t xml:space="preserve"> </w:t>
+      </w:r>
+      <w:proofErr w:type="spellStart"/>
+      <w:r>
+        <w:t>ugašen</w:t>
+      </w:r>
+      <w:proofErr w:type="spellEnd"/>
+      <w:r>
+        <w:t>.</w:t>
+      </w:r>
+    </w:p>
+    <w:p/>
+    <w:p/>
+    <w:p>
+      <w:pPr>
+        <w:pStyle w:val="Heading4"/>
+        <w:jc w:val="both"/>
+      </w:pPr>
+      <w:r>
+        <w:t>1.</w:t>
+      </w:r>
+      <w:r>
+        <w:t>5.</w:t>
+      </w:r>
+      <w:r>
+        <w:t>2</w:t>
+      </w:r>
+      <w:r>
+        <w:t xml:space="preserve"> </w:t>
+      </w:r>
+      <w:proofErr w:type="spellStart"/>
+      <w:r>
+        <w:t>Primjer</w:t>
+      </w:r>
+      <w:proofErr w:type="spellEnd"/>
+      <w:r>
+        <w:t xml:space="preserve"> </w:t>
+      </w:r>
+      <w:r>
+        <w:t>2</w:t>
+      </w:r>
+      <w:r>
+        <w:t xml:space="preserve">: GPIO </w:t>
+      </w:r>
+      <w:proofErr w:type="spellStart"/>
+      <w:r>
+        <w:t>digital</w:t>
+      </w:r>
+      <w:r>
+        <w:t>ni</w:t>
+      </w:r>
+      <w:proofErr w:type="spellEnd"/>
+      <w:r>
+        <w:t xml:space="preserve"> </w:t>
+      </w:r>
+      <w:proofErr w:type="spellStart"/>
+      <w:r>
+        <w:t>ulaz</w:t>
+      </w:r>
+      <w:proofErr w:type="spellEnd"/>
+      <w:r>
+        <w:t xml:space="preserve"> </w:t>
+      </w:r>
+      <w:proofErr w:type="spellStart"/>
+      <w:r>
+        <w:t>i</w:t>
+      </w:r>
+      <w:proofErr w:type="spellEnd"/>
+      <w:r>
+        <w:t xml:space="preserve"> </w:t>
+      </w:r>
+      <w:proofErr w:type="spellStart"/>
+      <w:r>
+        <w:t>izlaz</w:t>
+      </w:r>
+      <w:proofErr w:type="spellEnd"/>
+    </w:p>
+    <w:p>
+      <w:proofErr w:type="spellStart"/>
+      <w:r>
+        <w:t>Sastavi</w:t>
+      </w:r>
+      <w:proofErr w:type="spellEnd"/>
+      <w:r>
+        <w:t xml:space="preserve"> </w:t>
+      </w:r>
+      <w:proofErr w:type="spellStart"/>
+      <w:r>
+        <w:t>sklop</w:t>
+      </w:r>
+      <w:proofErr w:type="spellEnd"/>
+      <w:r>
+        <w:t xml:space="preserve"> </w:t>
+      </w:r>
+      <w:proofErr w:type="spellStart"/>
+      <w:r>
+        <w:t>i</w:t>
+      </w:r>
+      <w:proofErr w:type="spellEnd"/>
+      <w:r>
+        <w:t xml:space="preserve"> </w:t>
+      </w:r>
+      <w:proofErr w:type="spellStart"/>
+      <w:r>
+        <w:t>napiši</w:t>
+      </w:r>
+      <w:proofErr w:type="spellEnd"/>
+      <w:r>
+        <w:t xml:space="preserve"> program </w:t>
+      </w:r>
+      <w:proofErr w:type="spellStart"/>
+      <w:r>
+        <w:t>koji</w:t>
+      </w:r>
+      <w:proofErr w:type="spellEnd"/>
+      <w:r>
+        <w:t xml:space="preserve"> </w:t>
+      </w:r>
+      <w:proofErr w:type="spellStart"/>
+      <w:r>
+        <w:t>će</w:t>
+      </w:r>
+      <w:proofErr w:type="spellEnd"/>
+      <w:r>
+        <w:t xml:space="preserve"> </w:t>
+      </w:r>
+      <w:proofErr w:type="spellStart"/>
+      <w:r>
+        <w:t>svakih</w:t>
+      </w:r>
+      <w:proofErr w:type="spellEnd"/>
+      <w:r>
+        <w:t xml:space="preserve"> </w:t>
+      </w:r>
+      <w:proofErr w:type="spellStart"/>
+      <w:r>
+        <w:t>pola</w:t>
+      </w:r>
+      <w:proofErr w:type="spellEnd"/>
+      <w:r>
+        <w:t xml:space="preserve"> </w:t>
+      </w:r>
+      <w:proofErr w:type="spellStart"/>
+      <w:r>
+        <w:t>sekunde</w:t>
+      </w:r>
+      <w:proofErr w:type="spellEnd"/>
+      <w:r>
+        <w:t xml:space="preserve"> </w:t>
+      </w:r>
+      <w:proofErr w:type="spellStart"/>
+      <w:r>
+        <w:t>mijenjati</w:t>
+      </w:r>
+      <w:proofErr w:type="spellEnd"/>
+      <w:r>
+        <w:t xml:space="preserve"> </w:t>
+      </w:r>
+      <w:proofErr w:type="spellStart"/>
+      <w:r>
+        <w:t>stanje</w:t>
+      </w:r>
+      <w:proofErr w:type="spellEnd"/>
+      <w:r>
+        <w:t xml:space="preserve"> </w:t>
+      </w:r>
+      <w:proofErr w:type="spellStart"/>
+      <w:r>
+        <w:t>na</w:t>
+      </w:r>
+      <w:proofErr w:type="spellEnd"/>
+      <w:r>
+        <w:t xml:space="preserve"> </w:t>
+      </w:r>
+      <w:proofErr w:type="spellStart"/>
+      <w:r>
+        <w:t>svijetlećoj</w:t>
+      </w:r>
+      <w:proofErr w:type="spellEnd"/>
+      <w:r>
+        <w:t xml:space="preserve"> </w:t>
+      </w:r>
+      <w:proofErr w:type="spellStart"/>
+      <w:r>
+        <w:t>diodi</w:t>
+      </w:r>
+      <w:proofErr w:type="spellEnd"/>
+      <w:r>
+        <w:t xml:space="preserve"> </w:t>
+      </w:r>
+      <w:proofErr w:type="spellStart"/>
+      <w:r>
+        <w:t>spojenoj</w:t>
+      </w:r>
+      <w:proofErr w:type="spellEnd"/>
+      <w:r>
+        <w:t xml:space="preserve"> </w:t>
+      </w:r>
+      <w:proofErr w:type="spellStart"/>
+      <w:r>
+        <w:t>na</w:t>
+      </w:r>
+      <w:proofErr w:type="spellEnd"/>
+      <w:r>
+        <w:t xml:space="preserve"> port B, </w:t>
+      </w:r>
+      <w:proofErr w:type="spellStart"/>
+      <w:r>
+        <w:t>nožica</w:t>
+      </w:r>
+      <w:proofErr w:type="spellEnd"/>
+      <w:r>
+        <w:t xml:space="preserve"> 2. </w:t>
+      </w:r>
+      <w:proofErr w:type="spellStart"/>
+      <w:r>
+        <w:t>Napomena</w:t>
+      </w:r>
+      <w:proofErr w:type="spellEnd"/>
+      <w:r>
+        <w:t xml:space="preserve">: </w:t>
+      </w:r>
+      <w:r>
+        <w:t xml:space="preserve">za </w:t>
+      </w:r>
+      <w:proofErr w:type="spellStart"/>
+      <w:r>
+        <w:t>ekanje</w:t>
+      </w:r>
+      <w:proofErr w:type="spellEnd"/>
+      <w:r>
+        <w:t xml:space="preserve"> </w:t>
+      </w:r>
+      <w:proofErr w:type="spellStart"/>
+      <w:r>
+        <w:t>pola</w:t>
+      </w:r>
+      <w:proofErr w:type="spellEnd"/>
+      <w:r>
+        <w:t xml:space="preserve"> </w:t>
+      </w:r>
+      <w:proofErr w:type="spellStart"/>
+      <w:r>
+        <w:t>sekunde</w:t>
+      </w:r>
+      <w:proofErr w:type="spellEnd"/>
+      <w:r>
+        <w:t xml:space="preserve"> </w:t>
+      </w:r>
+      <w:proofErr w:type="spellStart"/>
+      <w:r>
+        <w:t>implementiraj</w:t>
+      </w:r>
+      <w:proofErr w:type="spellEnd"/>
+      <w:r>
+        <w:t xml:space="preserve"> </w:t>
+      </w:r>
+      <w:proofErr w:type="spellStart"/>
+      <w:r>
+        <w:t>funkciju</w:t>
+      </w:r>
+      <w:proofErr w:type="spellEnd"/>
+      <w:r>
+        <w:t xml:space="preserve"> </w:t>
+      </w:r>
+      <w:r>
+        <w:rPr>
+          <w:rFonts w:ascii="Courier New" w:hAnsi="Courier New" w:cs="Courier New"/>
+        </w:rPr>
+        <w:t xml:space="preserve">void </w:t>
+      </w:r>
+      <w:proofErr w:type="spellStart"/>
+      <w:proofErr w:type="gramStart"/>
+      <w:r>
+        <w:rPr>
+          <w:rFonts w:ascii="Courier New" w:hAnsi="Courier New" w:cs="Courier New"/>
+        </w:rPr>
+        <w:t>pauza</w:t>
+      </w:r>
+      <w:proofErr w:type="spellEnd"/>
+      <w:r>
+        <w:rPr>
+          <w:rFonts w:ascii="Courier New" w:hAnsi="Courier New" w:cs="Courier New"/>
+        </w:rPr>
+        <w:t>(</w:t>
+      </w:r>
+      <w:proofErr w:type="gramEnd"/>
+      <w:r>
+        <w:rPr>
+          <w:rFonts w:ascii="Courier New" w:hAnsi="Courier New" w:cs="Courier New"/>
+        </w:rPr>
+        <w:t xml:space="preserve">int </w:t>
+      </w:r>
+      <w:proofErr w:type="spellStart"/>
+      <w:r>
+        <w:rPr>
+          <w:rFonts w:ascii="Courier New" w:hAnsi="Courier New" w:cs="Courier New"/>
+        </w:rPr>
+        <w:t>brojac</w:t>
+      </w:r>
+      <w:proofErr w:type="spellEnd"/>
+      <w:r>
+        <w:rPr>
+          <w:rFonts w:ascii="Courier New" w:hAnsi="Courier New" w:cs="Courier New"/>
+        </w:rPr>
+        <w:t>)</w:t>
+      </w:r>
+      <w:r>
+        <w:t xml:space="preserve"> </w:t>
+      </w:r>
+      <w:proofErr w:type="spellStart"/>
+      <w:r>
+        <w:t>koja</w:t>
+      </w:r>
+      <w:proofErr w:type="spellEnd"/>
+      <w:r>
+        <w:t xml:space="preserve"> </w:t>
+      </w:r>
+      <w:proofErr w:type="spellStart"/>
+      <w:r>
+        <w:t>neće</w:t>
+      </w:r>
+      <w:proofErr w:type="spellEnd"/>
+      <w:r>
+        <w:t xml:space="preserve"> </w:t>
+      </w:r>
+      <w:proofErr w:type="spellStart"/>
+      <w:r>
+        <w:t>raditi</w:t>
+      </w:r>
+      <w:proofErr w:type="spellEnd"/>
+      <w:r>
+        <w:t xml:space="preserve"> </w:t>
+      </w:r>
+      <w:proofErr w:type="spellStart"/>
+      <w:r>
+        <w:t>ništa</w:t>
+      </w:r>
+      <w:proofErr w:type="spellEnd"/>
+      <w:r>
+        <w:t xml:space="preserve"> </w:t>
+      </w:r>
+      <w:proofErr w:type="spellStart"/>
+      <w:r>
+        <w:t>korisno</w:t>
+      </w:r>
+      <w:proofErr w:type="spellEnd"/>
+      <w:r>
+        <w:t xml:space="preserve"> </w:t>
+      </w:r>
+      <w:proofErr w:type="spellStart"/>
+      <w:r>
+        <w:t>već</w:t>
+      </w:r>
+      <w:proofErr w:type="spellEnd"/>
+      <w:r>
+        <w:t xml:space="preserve"> </w:t>
+      </w:r>
+      <w:proofErr w:type="spellStart"/>
+      <w:r>
+        <w:t>samo</w:t>
+      </w:r>
+      <w:proofErr w:type="spellEnd"/>
+      <w:r>
+        <w:t xml:space="preserve"> </w:t>
+      </w:r>
+      <w:proofErr w:type="spellStart"/>
+      <w:r>
+        <w:t>trošiti</w:t>
+      </w:r>
+      <w:proofErr w:type="spellEnd"/>
+      <w:r>
+        <w:t xml:space="preserve"> </w:t>
+      </w:r>
+      <w:proofErr w:type="spellStart"/>
+      <w:r>
+        <w:t>procesorsko</w:t>
+      </w:r>
+      <w:proofErr w:type="spellEnd"/>
+      <w:r>
+        <w:t xml:space="preserve"> </w:t>
+      </w:r>
+      <w:proofErr w:type="spellStart"/>
+      <w:r>
+        <w:t>vrijeme</w:t>
+      </w:r>
+      <w:proofErr w:type="spellEnd"/>
+      <w:r>
+        <w:t xml:space="preserve">. </w:t>
+      </w:r>
+      <w:proofErr w:type="spellStart"/>
+      <w:r>
+        <w:t>Eksperimentirati</w:t>
+      </w:r>
+      <w:proofErr w:type="spellEnd"/>
+      <w:r>
+        <w:t xml:space="preserve"> s </w:t>
+      </w:r>
+      <w:proofErr w:type="spellStart"/>
+      <w:r>
+        <w:t>vrijednošću</w:t>
+      </w:r>
+      <w:proofErr w:type="spellEnd"/>
+      <w:r>
+        <w:t xml:space="preserve"> argumenta </w:t>
+      </w:r>
+      <w:proofErr w:type="spellStart"/>
+      <w:r>
+        <w:rPr>
+          <w:rFonts w:ascii="Courier New" w:hAnsi="Courier New" w:cs="Courier New"/>
+        </w:rPr>
+        <w:t>brojac</w:t>
+      </w:r>
+      <w:proofErr w:type="spellEnd"/>
+      <w:r>
+        <w:rPr>
+          <w:rFonts w:ascii="Courier New" w:hAnsi="Courier New" w:cs="Courier New"/>
+        </w:rPr>
+        <w:t xml:space="preserve"> </w:t>
+      </w:r>
+      <w:proofErr w:type="spellStart"/>
+      <w:r>
+        <w:t>dok</w:t>
+      </w:r>
+      <w:proofErr w:type="spellEnd"/>
+      <w:r>
+        <w:t xml:space="preserve"> se ne </w:t>
+      </w:r>
+      <w:proofErr w:type="spellStart"/>
+      <w:r>
+        <w:t>postigne</w:t>
+      </w:r>
+      <w:proofErr w:type="spellEnd"/>
+      <w:r>
+        <w:t xml:space="preserve"> </w:t>
+      </w:r>
+      <w:proofErr w:type="spellStart"/>
+      <w:r>
+        <w:t>željeno</w:t>
+      </w:r>
+      <w:proofErr w:type="spellEnd"/>
+      <w:r>
+        <w:t xml:space="preserve"> </w:t>
+      </w:r>
+      <w:proofErr w:type="spellStart"/>
+      <w:r>
+        <w:t>trajanje</w:t>
+      </w:r>
+      <w:proofErr w:type="spellEnd"/>
+      <w:r>
+        <w:t xml:space="preserve"> </w:t>
+      </w:r>
+      <w:proofErr w:type="spellStart"/>
+      <w:r>
+        <w:t>pauze</w:t>
+      </w:r>
+      <w:proofErr w:type="spellEnd"/>
+      <w:r>
+        <w:t>.</w:t>
+      </w:r>
+      <w:bookmarkStart w:id="3" w:name="_GoBack"/>
+      <w:bookmarkEnd w:id="3"/>
+    </w:p>
+    <w:p/>
     <w:p>
       <w:pPr>
         <w:jc w:val="both"/>
@@ -19780,7 +20839,7 @@
 </file>
 
 <file path=customXml/itemProps1.xml><?xml version="1.0" encoding="utf-8"?>
-<ds:datastoreItem xmlns:ds="http://schemas.openxmlformats.org/officeDocument/2006/customXml" ds:itemID="{9C4B6E85-B7A4-4E7E-9128-6FDFD3F46752}">
+<ds:datastoreItem xmlns:ds="http://schemas.openxmlformats.org/officeDocument/2006/customXml" ds:itemID="{159255E4-6440-4D61-8E75-5532A6F99782}">
   <ds:schemaRefs>
     <ds:schemaRef ds:uri="http://schemas.openxmlformats.org/officeDocument/2006/bibliography"/>
   </ds:schemaRefs>

</xml_diff>